<commit_message>
Some Major Changes to Documents
</commit_message>
<xml_diff>
--- a/Projektarbeit_Projektskizze.docx
+++ b/Projektarbeit_Projektskizze.docx
@@ -120,7 +120,49 @@
             <w:pStyle w:val="Text"/>
           </w:pPr>
           <w:r>
-            <w:t>Mir ist bei diesem Projekt besonders wichtig zu zeigen, dass das Entwickeln von Programmen früher viel schwerer war als heute. Die Möglichkeiten der Programmierung selbst waren viel begrenzter. Die Unterstützung beim Schreiben von Applikationen hat sich enorm gesteigert, so dass es heute viel mehr Spaß macht und sich es lohnt sich damit zu beschäftigen. Bei der Präsentation stelle ich einen interaktiven Mima-Architektur Simulator vor, den ich selbst geschrieben habe, damit jeder nachzuvollziehen kann wie ein Prozessor funktioniert.</w:t>
+            <w:t xml:space="preserve">Mir ist bei diesem Projekt besonders wichtig zu zeigen, dass das Entwickeln von Programmen früher viel </w:t>
+          </w:r>
+          <w:r>
+            <w:t>schwieriger</w:t>
+          </w:r>
+          <w:r>
+            <w:t xml:space="preserve"> war als heute. Die Möglichkeiten der Programmierung waren viel begrenzter. </w:t>
+          </w:r>
+          <w:commentRangeStart w:id="2"/>
+          <w:r>
+            <w:t xml:space="preserve">Die Unterstützung beim Schreiben von Applikationen hat sich enorm gesteigert, so dass es heute viel mehr Spaß macht und es </w:t>
+          </w:r>
+          <w:r>
+            <w:t xml:space="preserve">sich </w:t>
+          </w:r>
+          <w:r>
+            <w:t>lohnt</w:t>
+          </w:r>
+          <w:r>
+            <w:t>,</w:t>
+          </w:r>
+          <w:r>
+            <w:t xml:space="preserve"> sich damit zu beschäftigen</w:t>
+          </w:r>
+          <w:commentRangeEnd w:id="2"/>
+          <w:r>
+            <w:rPr>
+              <w:rStyle w:val="Kommentarzeichen"/>
+              <w:rFonts w:asciiTheme="minorHAnsi" w:hAnsiTheme="minorHAnsi"/>
+              <w:color w:val="auto"/>
+            </w:rPr>
+            <w:commentReference w:id="2"/>
+          </w:r>
+          <w:r>
+            <w:t xml:space="preserve">. Bei der Präsentation stelle ich einen interaktiven </w:t>
+          </w:r>
+          <w:proofErr w:type="spellStart"/>
+          <w:r>
+            <w:t>Mima</w:t>
+          </w:r>
+          <w:proofErr w:type="spellEnd"/>
+          <w:r>
+            <w:t>-Architektur Simulator vor, den ich selbst geschrieben habe, damit jeder nachvollziehen kann wie ein Prozessor funktioniert.</w:t>
           </w:r>
         </w:p>
         <w:p>
@@ -229,7 +271,15 @@
                   <w:pStyle w:val="Text"/>
                 </w:pPr>
                 <w:r>
-                  <w:t>- Beispiel Instruction Set suchen</w:t>
+                  <w:t xml:space="preserve">- Beispiel </w:t>
+                </w:r>
+                <w:proofErr w:type="spellStart"/>
+                <w:r>
+                  <w:t>Instruction</w:t>
+                </w:r>
+                <w:proofErr w:type="spellEnd"/>
+                <w:r>
+                  <w:t xml:space="preserve"> Set suchen</w:t>
                 </w:r>
               </w:p>
             </w:tc>
@@ -256,8 +306,13 @@
                 <w:pPr>
                   <w:pStyle w:val="Text"/>
                 </w:pPr>
+                <w:proofErr w:type="spellStart"/>
                 <w:r>
-                  <w:t>Rechereche Maschinensprache und Medien zur Übertragung</w:t>
+                  <w:t>Rechereche</w:t>
+                </w:r>
+                <w:proofErr w:type="spellEnd"/>
+                <w:r>
+                  <w:t xml:space="preserve"> Maschinensprache und Medien zur Übertragung</w:t>
                 </w:r>
               </w:p>
               <w:p>
@@ -309,8 +364,13 @@
                   <w:pStyle w:val="Text"/>
                 </w:pPr>
                 <w:r>
-                  <w:t>- Komponenten als Diagram</w:t>
+                  <w:t xml:space="preserve">- Komponenten als </w:t>
                 </w:r>
+                <w:proofErr w:type="spellStart"/>
+                <w:r>
+                  <w:t>Diagram</w:t>
+                </w:r>
+                <w:proofErr w:type="spellEnd"/>
               </w:p>
               <w:p>
                 <w:pPr>
@@ -353,8 +413,13 @@
                   <w:pStyle w:val="Text"/>
                 </w:pPr>
                 <w:r>
-                  <w:t>- Compileraufbau als Diagram</w:t>
+                  <w:t xml:space="preserve">- Compileraufbau als </w:t>
                 </w:r>
+                <w:proofErr w:type="spellStart"/>
+                <w:r>
+                  <w:t>Diagram</w:t>
+                </w:r>
+                <w:proofErr w:type="spellEnd"/>
               </w:p>
               <w:p>
                 <w:pPr>
@@ -434,9 +499,27 @@
                 <w:pPr>
                   <w:pStyle w:val="Text"/>
                 </w:pPr>
+                <w:proofErr w:type="spellStart"/>
                 <w:r>
-                  <w:t>Vor-und Nachteile von Byte-und Maschienncode</w:t>
+                  <w:t>Vor-und</w:t>
                 </w:r>
+                <w:proofErr w:type="spellEnd"/>
+                <w:r>
+                  <w:t xml:space="preserve"> Nachteile von </w:t>
+                </w:r>
+                <w:proofErr w:type="spellStart"/>
+                <w:r>
+                  <w:t>Byte-und</w:t>
+                </w:r>
+                <w:proofErr w:type="spellEnd"/>
+                <w:r>
+                  <w:t xml:space="preserve"> </w:t>
+                </w:r>
+                <w:proofErr w:type="spellStart"/>
+                <w:r>
+                  <w:t>Maschienncode</w:t>
+                </w:r>
+                <w:proofErr w:type="spellEnd"/>
               </w:p>
               <w:p>
                 <w:pPr>
@@ -471,7 +554,15 @@
                   <w:pStyle w:val="Text"/>
                 </w:pPr>
                 <w:r>
-                  <w:t>Praktischer Teil – Mima Simulation schreiben</w:t>
+                  <w:t xml:space="preserve">Praktischer Teil – </w:t>
+                </w:r>
+                <w:proofErr w:type="spellStart"/>
+                <w:r>
+                  <w:t>Mima</w:t>
+                </w:r>
+                <w:proofErr w:type="spellEnd"/>
+                <w:r>
+                  <w:t xml:space="preserve"> Simulation schreiben</w:t>
                 </w:r>
               </w:p>
             </w:tc>
@@ -499,7 +590,15 @@
                   <w:pStyle w:val="Text"/>
                 </w:pPr>
                 <w:r>
-                  <w:t>Praktischer Teil – Mima Simulation schreiben</w:t>
+                  <w:t xml:space="preserve">Praktischer Teil – </w:t>
+                </w:r>
+                <w:proofErr w:type="spellStart"/>
+                <w:r>
+                  <w:t>Mima</w:t>
+                </w:r>
+                <w:proofErr w:type="spellEnd"/>
+                <w:r>
+                  <w:t xml:space="preserve"> Simulation schreiben</w:t>
                 </w:r>
               </w:p>
             </w:tc>
@@ -610,8 +709,13 @@
                 <w:pPr>
                   <w:pStyle w:val="Text"/>
                 </w:pPr>
+                <w:proofErr w:type="spellStart"/>
                 <w:r>
-                  <w:t>Powerpoint Präsentation gestalten</w:t>
+                  <w:t>Powerpoint</w:t>
+                </w:r>
+                <w:proofErr w:type="spellEnd"/>
+                <w:r>
+                  <w:t xml:space="preserve"> Präsentation gestalten</w:t>
                 </w:r>
               </w:p>
             </w:tc>
@@ -638,8 +742,13 @@
                 <w:pPr>
                   <w:pStyle w:val="Text"/>
                 </w:pPr>
+                <w:proofErr w:type="spellStart"/>
                 <w:r>
-                  <w:t>Powerpoint Präsentation gestalten</w:t>
+                  <w:t>Powerpoint</w:t>
+                </w:r>
+                <w:proofErr w:type="spellEnd"/>
+                <w:r>
+                  <w:t xml:space="preserve"> Präsentation gestalten</w:t>
                 </w:r>
               </w:p>
             </w:tc>
@@ -710,13 +819,13 @@
             </w:rPr>
           </w:pPr>
         </w:p>
-        <w:bookmarkStart w:id="2" w:name="_Toc57818023" w:displacedByCustomXml="next"/>
+        <w:bookmarkStart w:id="3" w:name="_Toc57818023" w:displacedByCustomXml="next"/>
       </w:sdtContent>
     </w:sdt>
-    <w:bookmarkEnd w:id="2" w:displacedByCustomXml="prev"/>
+    <w:bookmarkEnd w:id="3" w:displacedByCustomXml="prev"/>
     <w:p/>
     <w:sectPr>
-      <w:footerReference w:type="first" r:id="rId8"/>
+      <w:footerReference w:type="first" r:id="rId12"/>
       <w:pgSz w:w="11906" w:h="16838"/>
       <w:pgMar w:top="1440" w:right="1440" w:bottom="1440" w:left="1440" w:header="720" w:footer="720" w:gutter="0"/>
       <w:pgNumType w:start="0"/>
@@ -726,6 +835,48 @@
     </w:sectPr>
   </w:body>
 </w:document>
+</file>
+
+<file path=word/comments.xml><?xml version="1.0" encoding="utf-8"?>
+<w:comments xmlns:wpc="http://schemas.microsoft.com/office/word/2010/wordprocessingCanvas" xmlns:cx="http://schemas.microsoft.com/office/drawing/2014/chartex" xmlns:cx1="http://schemas.microsoft.com/office/drawing/2015/9/8/chartex" xmlns:cx2="http://schemas.microsoft.com/office/drawing/2015/10/21/chartex" xmlns:cx3="http://schemas.microsoft.com/office/drawing/2016/5/9/chartex" xmlns:cx4="http://schemas.microsoft.com/office/drawing/2016/5/10/chartex" xmlns:cx5="http://schemas.microsoft.com/office/drawing/2016/5/11/chartex" xmlns:cx6="http://schemas.microsoft.com/office/drawing/2016/5/12/chartex" xmlns:cx7="http://schemas.microsoft.com/office/drawing/2016/5/13/chartex" xmlns:cx8="http://schemas.microsoft.com/office/drawing/2016/5/14/chartex" xmlns:mc="http://schemas.openxmlformats.org/markup-compatibility/2006" xmlns:aink="http://schemas.microsoft.com/office/drawing/2016/ink" xmlns:am3d="http://schemas.microsoft.com/office/drawing/2017/model3d" xmlns:o="urn:schemas-microsoft-com:office:office" xmlns:r="http://schemas.openxmlformats.org/officeDocument/2006/relationships" xmlns:m="http://schemas.openxmlformats.org/officeDocument/2006/math" xmlns:v="urn:schemas-microsoft-com:vml" xmlns:wp14="http://schemas.microsoft.com/office/word/2010/wordprocessingDrawing" xmlns:wp="http://schemas.openxmlformats.org/drawingml/2006/wordprocessingDrawing" xmlns:w10="urn:schemas-microsoft-com:office:word" xmlns:w="http://schemas.openxmlformats.org/wordprocessingml/2006/main" xmlns:w14="http://schemas.microsoft.com/office/word/2010/wordml" xmlns:w15="http://schemas.microsoft.com/office/word/2012/wordml" xmlns:w16cex="http://schemas.microsoft.com/office/word/2018/wordml/cex" xmlns:w16cid="http://schemas.microsoft.com/office/word/2016/wordml/cid" xmlns:w16="http://schemas.microsoft.com/office/word/2018/wordml" xmlns:w16se="http://schemas.microsoft.com/office/word/2015/wordml/symex" xmlns:wpg="http://schemas.microsoft.com/office/word/2010/wordprocessingGroup" xmlns:wpi="http://schemas.microsoft.com/office/word/2010/wordprocessingInk" xmlns:wne="http://schemas.microsoft.com/office/word/2006/wordml" xmlns:wps="http://schemas.microsoft.com/office/word/2010/wordprocessingShape" mc:Ignorable="w14 w15 w16se w16cid w16 w16cex wp14">
+  <w:comment w:id="2" w:author="Chris Anders" w:date="2020-12-31T22:30:00Z" w:initials="CA">
+    <w:p>
+      <w:pPr>
+        <w:pStyle w:val="Kommentartext"/>
+      </w:pPr>
+      <w:r>
+        <w:rPr>
+          <w:rStyle w:val="Kommentarzeichen"/>
+        </w:rPr>
+        <w:annotationRef/>
+      </w:r>
+      <w:r>
+        <w:rPr>
+          <w:rStyle w:val="Kommentarzeichen"/>
+        </w:rPr>
+        <w:t>Satzbau runder gestalten</w:t>
+      </w:r>
+    </w:p>
+  </w:comment>
+</w:comments>
+</file>
+
+<file path=word/commentsExtended.xml><?xml version="1.0" encoding="utf-8"?>
+<w15:commentsEx xmlns:wpc="http://schemas.microsoft.com/office/word/2010/wordprocessingCanvas" xmlns:cx="http://schemas.microsoft.com/office/drawing/2014/chartex" xmlns:cx1="http://schemas.microsoft.com/office/drawing/2015/9/8/chartex" xmlns:cx2="http://schemas.microsoft.com/office/drawing/2015/10/21/chartex" xmlns:cx3="http://schemas.microsoft.com/office/drawing/2016/5/9/chartex" xmlns:cx4="http://schemas.microsoft.com/office/drawing/2016/5/10/chartex" xmlns:cx5="http://schemas.microsoft.com/office/drawing/2016/5/11/chartex" xmlns:cx6="http://schemas.microsoft.com/office/drawing/2016/5/12/chartex" xmlns:cx7="http://schemas.microsoft.com/office/drawing/2016/5/13/chartex" xmlns:cx8="http://schemas.microsoft.com/office/drawing/2016/5/14/chartex" xmlns:mc="http://schemas.openxmlformats.org/markup-compatibility/2006" xmlns:aink="http://schemas.microsoft.com/office/drawing/2016/ink" xmlns:am3d="http://schemas.microsoft.com/office/drawing/2017/model3d" xmlns:o="urn:schemas-microsoft-com:office:office" xmlns:r="http://schemas.openxmlformats.org/officeDocument/2006/relationships" xmlns:m="http://schemas.openxmlformats.org/officeDocument/2006/math" xmlns:v="urn:schemas-microsoft-com:vml" xmlns:wp14="http://schemas.microsoft.com/office/word/2010/wordprocessingDrawing" xmlns:wp="http://schemas.openxmlformats.org/drawingml/2006/wordprocessingDrawing" xmlns:w10="urn:schemas-microsoft-com:office:word" xmlns:w="http://schemas.openxmlformats.org/wordprocessingml/2006/main" xmlns:w14="http://schemas.microsoft.com/office/word/2010/wordml" xmlns:w15="http://schemas.microsoft.com/office/word/2012/wordml" xmlns:w16cex="http://schemas.microsoft.com/office/word/2018/wordml/cex" xmlns:w16cid="http://schemas.microsoft.com/office/word/2016/wordml/cid" xmlns:w16="http://schemas.microsoft.com/office/word/2018/wordml" xmlns:w16se="http://schemas.microsoft.com/office/word/2015/wordml/symex" xmlns:wpg="http://schemas.microsoft.com/office/word/2010/wordprocessingGroup" xmlns:wpi="http://schemas.microsoft.com/office/word/2010/wordprocessingInk" xmlns:wne="http://schemas.microsoft.com/office/word/2006/wordml" xmlns:wps="http://schemas.microsoft.com/office/word/2010/wordprocessingShape" mc:Ignorable="w14 w15 w16se w16cid w16 w16cex wp14">
+  <w15:commentEx w15:paraId="0E2C4C0F" w15:done="0"/>
+</w15:commentsEx>
+</file>
+
+<file path=word/commentsExtensible.xml><?xml version="1.0" encoding="utf-8"?>
+<w16cex:commentsExtensible xmlns:wpc="http://schemas.microsoft.com/office/word/2010/wordprocessingCanvas" xmlns:cx="http://schemas.microsoft.com/office/drawing/2014/chartex" xmlns:cx1="http://schemas.microsoft.com/office/drawing/2015/9/8/chartex" xmlns:cx2="http://schemas.microsoft.com/office/drawing/2015/10/21/chartex" xmlns:cx3="http://schemas.microsoft.com/office/drawing/2016/5/9/chartex" xmlns:cx4="http://schemas.microsoft.com/office/drawing/2016/5/10/chartex" xmlns:cx5="http://schemas.microsoft.com/office/drawing/2016/5/11/chartex" xmlns:cx6="http://schemas.microsoft.com/office/drawing/2016/5/12/chartex" xmlns:cx7="http://schemas.microsoft.com/office/drawing/2016/5/13/chartex" xmlns:cx8="http://schemas.microsoft.com/office/drawing/2016/5/14/chartex" xmlns:mc="http://schemas.openxmlformats.org/markup-compatibility/2006" xmlns:aink="http://schemas.microsoft.com/office/drawing/2016/ink" xmlns:am3d="http://schemas.microsoft.com/office/drawing/2017/model3d" xmlns:o="urn:schemas-microsoft-com:office:office" xmlns:r="http://schemas.openxmlformats.org/officeDocument/2006/relationships" xmlns:m="http://schemas.openxmlformats.org/officeDocument/2006/math" xmlns:v="urn:schemas-microsoft-com:vml" xmlns:wp14="http://schemas.microsoft.com/office/word/2010/wordprocessingDrawing" xmlns:wp="http://schemas.openxmlformats.org/drawingml/2006/wordprocessingDrawing" xmlns:w10="urn:schemas-microsoft-com:office:word" xmlns:w="http://schemas.openxmlformats.org/wordprocessingml/2006/main" xmlns:w14="http://schemas.microsoft.com/office/word/2010/wordml" xmlns:w15="http://schemas.microsoft.com/office/word/2012/wordml" xmlns:w16cex="http://schemas.microsoft.com/office/word/2018/wordml/cex" xmlns:w16cid="http://schemas.microsoft.com/office/word/2016/wordml/cid" xmlns:w16="http://schemas.microsoft.com/office/word/2018/wordml" xmlns:w16se="http://schemas.microsoft.com/office/word/2015/wordml/symex" xmlns:wpg="http://schemas.microsoft.com/office/word/2010/wordprocessingGroup" xmlns:wpi="http://schemas.microsoft.com/office/word/2010/wordprocessingInk" xmlns:wne="http://schemas.microsoft.com/office/word/2006/wordml" xmlns:wps="http://schemas.microsoft.com/office/word/2010/wordprocessingShape" mc:Ignorable="w14 w15 w16se w16cid w16 w16cex wp14">
+  <w16cex:commentExtensible w16cex:durableId="2398CF8E" w16cex:dateUtc="2020-12-31T21:30:00Z"/>
+</w16cex:commentsExtensible>
+</file>
+
+<file path=word/commentsIds.xml><?xml version="1.0" encoding="utf-8"?>
+<w16cid:commentsIds xmlns:wpc="http://schemas.microsoft.com/office/word/2010/wordprocessingCanvas" xmlns:cx="http://schemas.microsoft.com/office/drawing/2014/chartex" xmlns:cx1="http://schemas.microsoft.com/office/drawing/2015/9/8/chartex" xmlns:cx2="http://schemas.microsoft.com/office/drawing/2015/10/21/chartex" xmlns:cx3="http://schemas.microsoft.com/office/drawing/2016/5/9/chartex" xmlns:cx4="http://schemas.microsoft.com/office/drawing/2016/5/10/chartex" xmlns:cx5="http://schemas.microsoft.com/office/drawing/2016/5/11/chartex" xmlns:cx6="http://schemas.microsoft.com/office/drawing/2016/5/12/chartex" xmlns:cx7="http://schemas.microsoft.com/office/drawing/2016/5/13/chartex" xmlns:cx8="http://schemas.microsoft.com/office/drawing/2016/5/14/chartex" xmlns:mc="http://schemas.openxmlformats.org/markup-compatibility/2006" xmlns:aink="http://schemas.microsoft.com/office/drawing/2016/ink" xmlns:am3d="http://schemas.microsoft.com/office/drawing/2017/model3d" xmlns:o="urn:schemas-microsoft-com:office:office" xmlns:r="http://schemas.openxmlformats.org/officeDocument/2006/relationships" xmlns:m="http://schemas.openxmlformats.org/officeDocument/2006/math" xmlns:v="urn:schemas-microsoft-com:vml" xmlns:wp14="http://schemas.microsoft.com/office/word/2010/wordprocessingDrawing" xmlns:wp="http://schemas.openxmlformats.org/drawingml/2006/wordprocessingDrawing" xmlns:w10="urn:schemas-microsoft-com:office:word" xmlns:w="http://schemas.openxmlformats.org/wordprocessingml/2006/main" xmlns:w14="http://schemas.microsoft.com/office/word/2010/wordml" xmlns:w15="http://schemas.microsoft.com/office/word/2012/wordml" xmlns:w16cex="http://schemas.microsoft.com/office/word/2018/wordml/cex" xmlns:w16cid="http://schemas.microsoft.com/office/word/2016/wordml/cid" xmlns:w16="http://schemas.microsoft.com/office/word/2018/wordml" xmlns:w16se="http://schemas.microsoft.com/office/word/2015/wordml/symex" xmlns:wpg="http://schemas.microsoft.com/office/word/2010/wordprocessingGroup" xmlns:wpi="http://schemas.microsoft.com/office/word/2010/wordprocessingInk" xmlns:wne="http://schemas.microsoft.com/office/word/2006/wordml" xmlns:wps="http://schemas.microsoft.com/office/word/2010/wordprocessingShape" mc:Ignorable="w14 w15 w16se w16cid w16 w16cex wp14">
+  <w16cid:commentId w16cid:paraId="0E2C4C0F" w16cid:durableId="2398CF8E"/>
+</w16cid:commentsIds>
 </file>
 
 <file path=word/endnotes.xml><?xml version="1.0" encoding="utf-8"?>
@@ -791,7 +942,7 @@
       <w:rPr>
         <w:noProof/>
       </w:rPr>
-      <w:t>30. Dezember 2020</w:t>
+      <w:t>31. Dezember 2020</w:t>
     </w:r>
     <w:r>
       <w:fldChar w:fldCharType="end"/>
@@ -4099,6 +4250,14 @@
     <w:abstractNumId w:val="27"/>
   </w:num>
 </w:numbering>
+</file>
+
+<file path=word/people.xml><?xml version="1.0" encoding="utf-8"?>
+<w15:people xmlns:wpc="http://schemas.microsoft.com/office/word/2010/wordprocessingCanvas" xmlns:cx="http://schemas.microsoft.com/office/drawing/2014/chartex" xmlns:cx1="http://schemas.microsoft.com/office/drawing/2015/9/8/chartex" xmlns:cx2="http://schemas.microsoft.com/office/drawing/2015/10/21/chartex" xmlns:cx3="http://schemas.microsoft.com/office/drawing/2016/5/9/chartex" xmlns:cx4="http://schemas.microsoft.com/office/drawing/2016/5/10/chartex" xmlns:cx5="http://schemas.microsoft.com/office/drawing/2016/5/11/chartex" xmlns:cx6="http://schemas.microsoft.com/office/drawing/2016/5/12/chartex" xmlns:cx7="http://schemas.microsoft.com/office/drawing/2016/5/13/chartex" xmlns:cx8="http://schemas.microsoft.com/office/drawing/2016/5/14/chartex" xmlns:mc="http://schemas.openxmlformats.org/markup-compatibility/2006" xmlns:aink="http://schemas.microsoft.com/office/drawing/2016/ink" xmlns:am3d="http://schemas.microsoft.com/office/drawing/2017/model3d" xmlns:o="urn:schemas-microsoft-com:office:office" xmlns:r="http://schemas.openxmlformats.org/officeDocument/2006/relationships" xmlns:m="http://schemas.openxmlformats.org/officeDocument/2006/math" xmlns:v="urn:schemas-microsoft-com:vml" xmlns:wp14="http://schemas.microsoft.com/office/word/2010/wordprocessingDrawing" xmlns:wp="http://schemas.openxmlformats.org/drawingml/2006/wordprocessingDrawing" xmlns:w10="urn:schemas-microsoft-com:office:word" xmlns:w="http://schemas.openxmlformats.org/wordprocessingml/2006/main" xmlns:w14="http://schemas.microsoft.com/office/word/2010/wordml" xmlns:w15="http://schemas.microsoft.com/office/word/2012/wordml" xmlns:w16cex="http://schemas.microsoft.com/office/word/2018/wordml/cex" xmlns:w16cid="http://schemas.microsoft.com/office/word/2016/wordml/cid" xmlns:w16="http://schemas.microsoft.com/office/word/2018/wordml" xmlns:w16se="http://schemas.microsoft.com/office/word/2015/wordml/symex" xmlns:wpg="http://schemas.microsoft.com/office/word/2010/wordprocessingGroup" xmlns:wpi="http://schemas.microsoft.com/office/word/2010/wordprocessingInk" xmlns:wne="http://schemas.microsoft.com/office/word/2006/wordml" xmlns:wps="http://schemas.microsoft.com/office/word/2010/wordprocessingShape" mc:Ignorable="w14 w15 w16se w16cid w16 w16cex wp14">
+  <w15:person w15:author="Chris Anders">
+    <w15:presenceInfo w15:providerId="Windows Live" w15:userId="754795cb1cf514c0"/>
+  </w15:person>
+</w15:people>
 </file>
 
 <file path=word/styles.xml><?xml version="1.0" encoding="utf-8"?>
@@ -5180,6 +5339,104 @@
       <w:szCs w:val="36"/>
     </w:rPr>
   </w:style>
+  <w:style w:type="character" w:styleId="Kommentarzeichen">
+    <w:name w:val="annotation reference"/>
+    <w:basedOn w:val="Absatz-Standardschriftart"/>
+    <w:uiPriority w:val="99"/>
+    <w:semiHidden/>
+    <w:unhideWhenUsed/>
+    <w:rsid w:val="004B354A"/>
+    <w:rPr>
+      <w:sz w:val="16"/>
+      <w:szCs w:val="16"/>
+    </w:rPr>
+  </w:style>
+  <w:style w:type="paragraph" w:styleId="Kommentartext">
+    <w:name w:val="annotation text"/>
+    <w:basedOn w:val="Standard"/>
+    <w:link w:val="KommentartextZchn"/>
+    <w:uiPriority w:val="99"/>
+    <w:semiHidden/>
+    <w:unhideWhenUsed/>
+    <w:rsid w:val="004B354A"/>
+    <w:pPr>
+      <w:spacing w:line="240" w:lineRule="auto"/>
+    </w:pPr>
+    <w:rPr>
+      <w:sz w:val="20"/>
+      <w:szCs w:val="20"/>
+    </w:rPr>
+  </w:style>
+  <w:style w:type="character" w:customStyle="1" w:styleId="KommentartextZchn">
+    <w:name w:val="Kommentartext Zchn"/>
+    <w:basedOn w:val="Absatz-Standardschriftart"/>
+    <w:link w:val="Kommentartext"/>
+    <w:uiPriority w:val="99"/>
+    <w:semiHidden/>
+    <w:rsid w:val="004B354A"/>
+    <w:rPr>
+      <w:sz w:val="20"/>
+      <w:szCs w:val="20"/>
+    </w:rPr>
+  </w:style>
+  <w:style w:type="paragraph" w:styleId="Kommentarthema">
+    <w:name w:val="annotation subject"/>
+    <w:basedOn w:val="Kommentartext"/>
+    <w:next w:val="Kommentartext"/>
+    <w:link w:val="KommentarthemaZchn"/>
+    <w:uiPriority w:val="99"/>
+    <w:semiHidden/>
+    <w:unhideWhenUsed/>
+    <w:rsid w:val="004B354A"/>
+    <w:rPr>
+      <w:b/>
+      <w:bCs/>
+    </w:rPr>
+  </w:style>
+  <w:style w:type="character" w:customStyle="1" w:styleId="KommentarthemaZchn">
+    <w:name w:val="Kommentarthema Zchn"/>
+    <w:basedOn w:val="KommentartextZchn"/>
+    <w:link w:val="Kommentarthema"/>
+    <w:uiPriority w:val="99"/>
+    <w:semiHidden/>
+    <w:rsid w:val="004B354A"/>
+    <w:rPr>
+      <w:b/>
+      <w:bCs/>
+      <w:sz w:val="20"/>
+      <w:szCs w:val="20"/>
+    </w:rPr>
+  </w:style>
+  <w:style w:type="paragraph" w:styleId="Sprechblasentext">
+    <w:name w:val="Balloon Text"/>
+    <w:basedOn w:val="Standard"/>
+    <w:link w:val="SprechblasentextZchn"/>
+    <w:uiPriority w:val="99"/>
+    <w:semiHidden/>
+    <w:unhideWhenUsed/>
+    <w:rsid w:val="004B354A"/>
+    <w:pPr>
+      <w:spacing w:after="0" w:line="240" w:lineRule="auto"/>
+    </w:pPr>
+    <w:rPr>
+      <w:rFonts w:ascii="Segoe UI" w:hAnsi="Segoe UI" w:cs="Segoe UI"/>
+      <w:sz w:val="18"/>
+      <w:szCs w:val="18"/>
+    </w:rPr>
+  </w:style>
+  <w:style w:type="character" w:customStyle="1" w:styleId="SprechblasentextZchn">
+    <w:name w:val="Sprechblasentext Zchn"/>
+    <w:basedOn w:val="Absatz-Standardschriftart"/>
+    <w:link w:val="Sprechblasentext"/>
+    <w:uiPriority w:val="99"/>
+    <w:semiHidden/>
+    <w:rsid w:val="004B354A"/>
+    <w:rPr>
+      <w:rFonts w:ascii="Segoe UI" w:hAnsi="Segoe UI" w:cs="Segoe UI"/>
+      <w:sz w:val="18"/>
+      <w:szCs w:val="18"/>
+    </w:rPr>
+  </w:style>
 </w:styles>
 </file>
 

</xml_diff>

<commit_message>
Add Maschinencode Document and Cleanup Projektarbeit_Projektskizze
</commit_message>
<xml_diff>
--- a/Projektarbeit_Projektskizze.docx
+++ b/Projektarbeit_Projektskizze.docx
@@ -30,6 +30,12 @@
               <w:rStyle w:val="HauptberschriftZchn"/>
             </w:rPr>
             <w:t>Projektskizze</w:t>
+          </w:r>
+          <w:r>
+            <w:rPr>
+              <w:rStyle w:val="HauptberschriftZchn"/>
+            </w:rPr>
+            <w:t xml:space="preserve"> von Chris Anders</w:t>
           </w:r>
         </w:p>
         <w:p>
@@ -106,6 +112,15 @@
           <w:r>
             <w:t>Ich möchte die Entwicklung der Computerchips mit der Entstehung einiger Programmiersprachen gegenüberstellen und den Fortschritt des Schreibens von Computerprogrammen darstellen. Aufgrund der heutigen Überschneidung von Paradigmen der funktionalen- und objektorientieren Sprachen, soll dies besonders hervorgehoben werden. Außerdem möchte ich auf die Vor- und Nachteile von Maschinencode und Bytecode eingehen. Die Grundlage hierfür stellt die Erklärung der Funktionsweise und der Aufbau eines Computerchips dar.</w:t>
           </w:r>
+          <w:r>
+            <w:t xml:space="preserve"> Hierzu gehört auch die grobe Erklärung eines Compilers</w:t>
+          </w:r>
+          <w:r>
+            <w:t>, der den Programmcode in Maschinenbefehle übersetzt</w:t>
+          </w:r>
+          <w:r>
+            <w:t>.</w:t>
+          </w:r>
         </w:p>
         <w:p>
           <w:pPr>
@@ -126,35 +141,33 @@
             <w:t>schwieriger</w:t>
           </w:r>
           <w:r>
-            <w:t xml:space="preserve"> war als heute. Die Möglichkeiten der Programmierung waren viel begrenzter. </w:t>
+            <w:t xml:space="preserve"> war als heute. Die Möglichkeiten der Programmierung waren viel begrenzter</w:t>
           </w:r>
-          <w:commentRangeStart w:id="2"/>
           <w:r>
-            <w:t xml:space="preserve">Die Unterstützung beim Schreiben von Applikationen hat sich enorm gesteigert, so dass es heute viel mehr Spaß macht und es </w:t>
+            <w:t xml:space="preserve"> und komplizierter</w:t>
+          </w:r>
+          <w:r>
+            <w:t xml:space="preserve">. Die Unterstützung beim Schreiben von Applikationen hat sich enorm gesteigert, so dass es </w:t>
           </w:r>
           <w:r>
             <w:t xml:space="preserve">sich </w:t>
           </w:r>
           <w:r>
-            <w:t>lohnt</w:t>
+            <w:t>heute viel mehr lohnt</w:t>
           </w:r>
           <w:r>
             <w:t>,</w:t>
           </w:r>
           <w:r>
-            <w:t xml:space="preserve"> sich damit zu beschäftigen</w:t>
+            <w:t xml:space="preserve"> sich damit zu beschäftigen. </w:t>
           </w:r>
-          <w:commentRangeEnd w:id="2"/>
+        </w:p>
+        <w:p>
+          <w:pPr>
+            <w:pStyle w:val="Text"/>
+          </w:pPr>
           <w:r>
-            <w:rPr>
-              <w:rStyle w:val="Kommentarzeichen"/>
-              <w:rFonts w:asciiTheme="minorHAnsi" w:hAnsiTheme="minorHAnsi"/>
-              <w:color w:val="auto"/>
-            </w:rPr>
-            <w:commentReference w:id="2"/>
-          </w:r>
-          <w:r>
-            <w:t xml:space="preserve">. Bei der Präsentation stelle ich einen interaktiven </w:t>
+            <w:t xml:space="preserve">Als praktischen Teil meiner Projektarbeit schreibe ich einen Simulator, der die Funktionsweise einer </w:t>
           </w:r>
           <w:proofErr w:type="spellStart"/>
           <w:r>
@@ -162,7 +175,21 @@
           </w:r>
           <w:proofErr w:type="spellEnd"/>
           <w:r>
-            <w:t>-Architektur Simulator vor, den ich selbst geschrieben habe, damit jeder nachvollziehen kann wie ein Prozessor funktioniert.</w:t>
+            <w:t>-Architektur, die auf die von-Neumann Architektur aufbaut, gut veranschaulicht und erklärt. Dieser Simulator soll auf mehreren Betriebssysteme</w:t>
+          </w:r>
+          <w:r>
+            <w:t>n</w:t>
+          </w:r>
+          <w:r>
+            <w:t xml:space="preserve"> und ohne Installation </w:t>
+          </w:r>
+          <w:proofErr w:type="spellStart"/>
+          <w:r>
+            <w:t>funktionen</w:t>
+          </w:r>
+          <w:proofErr w:type="spellEnd"/>
+          <w:r>
+            <w:t>.</w:t>
           </w:r>
         </w:p>
         <w:p>
@@ -364,13 +391,16 @@
                   <w:pStyle w:val="Text"/>
                 </w:pPr>
                 <w:r>
-                  <w:t xml:space="preserve">- Komponenten als </w:t>
+                  <w:t xml:space="preserve">- </w:t>
                 </w:r>
                 <w:proofErr w:type="spellStart"/>
                 <w:r>
-                  <w:t>Diagram</w:t>
+                  <w:t>Mima</w:t>
                 </w:r>
                 <w:proofErr w:type="spellEnd"/>
+                <w:r>
+                  <w:t>-Architektur als Diagramm</w:t>
+                </w:r>
               </w:p>
               <w:p>
                 <w:pPr>
@@ -392,6 +422,7 @@
                   <w:pStyle w:val="Text"/>
                 </w:pPr>
                 <w:r>
+                  <w:lastRenderedPageBreak/>
                   <w:t>SW 14</w:t>
                 </w:r>
               </w:p>
@@ -462,7 +493,6 @@
                   <w:pStyle w:val="Text"/>
                 </w:pPr>
                 <w:r>
-                  <w:lastRenderedPageBreak/>
                   <w:t>- Funktional</w:t>
                 </w:r>
               </w:p>
@@ -486,7 +516,6 @@
                   <w:pStyle w:val="Text"/>
                 </w:pPr>
                 <w:r>
-                  <w:lastRenderedPageBreak/>
                   <w:t>SW 16</w:t>
                 </w:r>
               </w:p>
@@ -527,6 +556,22 @@
                 </w:pPr>
                 <w:r>
                   <w:t>- Beispiel .Net/.Net Core</w:t>
+                </w:r>
+              </w:p>
+              <w:p>
+                <w:pPr>
+                  <w:pStyle w:val="Text"/>
+                </w:pPr>
+                <w:r>
+                  <w:t xml:space="preserve">Praktischer Teil – </w:t>
+                </w:r>
+                <w:proofErr w:type="spellStart"/>
+                <w:r>
+                  <w:t>Mima</w:t>
+                </w:r>
+                <w:proofErr w:type="spellEnd"/>
+                <w:r>
+                  <w:t xml:space="preserve"> Simulation schreiben</w:t>
                 </w:r>
               </w:p>
             </w:tc>
@@ -819,13 +864,13 @@
             </w:rPr>
           </w:pPr>
         </w:p>
-        <w:bookmarkStart w:id="3" w:name="_Toc57818023" w:displacedByCustomXml="next"/>
+        <w:bookmarkStart w:id="2" w:name="_Toc57818023" w:displacedByCustomXml="next"/>
       </w:sdtContent>
     </w:sdt>
-    <w:bookmarkEnd w:id="3" w:displacedByCustomXml="prev"/>
+    <w:bookmarkEnd w:id="2" w:displacedByCustomXml="prev"/>
     <w:p/>
     <w:sectPr>
-      <w:footerReference w:type="first" r:id="rId12"/>
+      <w:footerReference w:type="first" r:id="rId8"/>
       <w:pgSz w:w="11906" w:h="16838"/>
       <w:pgMar w:top="1440" w:right="1440" w:bottom="1440" w:left="1440" w:header="720" w:footer="720" w:gutter="0"/>
       <w:pgNumType w:start="0"/>
@@ -835,48 +880,6 @@
     </w:sectPr>
   </w:body>
 </w:document>
-</file>
-
-<file path=word/comments.xml><?xml version="1.0" encoding="utf-8"?>
-<w:comments xmlns:wpc="http://schemas.microsoft.com/office/word/2010/wordprocessingCanvas" xmlns:cx="http://schemas.microsoft.com/office/drawing/2014/chartex" xmlns:cx1="http://schemas.microsoft.com/office/drawing/2015/9/8/chartex" xmlns:cx2="http://schemas.microsoft.com/office/drawing/2015/10/21/chartex" xmlns:cx3="http://schemas.microsoft.com/office/drawing/2016/5/9/chartex" xmlns:cx4="http://schemas.microsoft.com/office/drawing/2016/5/10/chartex" xmlns:cx5="http://schemas.microsoft.com/office/drawing/2016/5/11/chartex" xmlns:cx6="http://schemas.microsoft.com/office/drawing/2016/5/12/chartex" xmlns:cx7="http://schemas.microsoft.com/office/drawing/2016/5/13/chartex" xmlns:cx8="http://schemas.microsoft.com/office/drawing/2016/5/14/chartex" xmlns:mc="http://schemas.openxmlformats.org/markup-compatibility/2006" xmlns:aink="http://schemas.microsoft.com/office/drawing/2016/ink" xmlns:am3d="http://schemas.microsoft.com/office/drawing/2017/model3d" xmlns:o="urn:schemas-microsoft-com:office:office" xmlns:r="http://schemas.openxmlformats.org/officeDocument/2006/relationships" xmlns:m="http://schemas.openxmlformats.org/officeDocument/2006/math" xmlns:v="urn:schemas-microsoft-com:vml" xmlns:wp14="http://schemas.microsoft.com/office/word/2010/wordprocessingDrawing" xmlns:wp="http://schemas.openxmlformats.org/drawingml/2006/wordprocessingDrawing" xmlns:w10="urn:schemas-microsoft-com:office:word" xmlns:w="http://schemas.openxmlformats.org/wordprocessingml/2006/main" xmlns:w14="http://schemas.microsoft.com/office/word/2010/wordml" xmlns:w15="http://schemas.microsoft.com/office/word/2012/wordml" xmlns:w16cex="http://schemas.microsoft.com/office/word/2018/wordml/cex" xmlns:w16cid="http://schemas.microsoft.com/office/word/2016/wordml/cid" xmlns:w16="http://schemas.microsoft.com/office/word/2018/wordml" xmlns:w16se="http://schemas.microsoft.com/office/word/2015/wordml/symex" xmlns:wpg="http://schemas.microsoft.com/office/word/2010/wordprocessingGroup" xmlns:wpi="http://schemas.microsoft.com/office/word/2010/wordprocessingInk" xmlns:wne="http://schemas.microsoft.com/office/word/2006/wordml" xmlns:wps="http://schemas.microsoft.com/office/word/2010/wordprocessingShape" mc:Ignorable="w14 w15 w16se w16cid w16 w16cex wp14">
-  <w:comment w:id="2" w:author="Chris Anders" w:date="2020-12-31T22:30:00Z" w:initials="CA">
-    <w:p>
-      <w:pPr>
-        <w:pStyle w:val="Kommentartext"/>
-      </w:pPr>
-      <w:r>
-        <w:rPr>
-          <w:rStyle w:val="Kommentarzeichen"/>
-        </w:rPr>
-        <w:annotationRef/>
-      </w:r>
-      <w:r>
-        <w:rPr>
-          <w:rStyle w:val="Kommentarzeichen"/>
-        </w:rPr>
-        <w:t>Satzbau runder gestalten</w:t>
-      </w:r>
-    </w:p>
-  </w:comment>
-</w:comments>
-</file>
-
-<file path=word/commentsExtended.xml><?xml version="1.0" encoding="utf-8"?>
-<w15:commentsEx xmlns:wpc="http://schemas.microsoft.com/office/word/2010/wordprocessingCanvas" xmlns:cx="http://schemas.microsoft.com/office/drawing/2014/chartex" xmlns:cx1="http://schemas.microsoft.com/office/drawing/2015/9/8/chartex" xmlns:cx2="http://schemas.microsoft.com/office/drawing/2015/10/21/chartex" xmlns:cx3="http://schemas.microsoft.com/office/drawing/2016/5/9/chartex" xmlns:cx4="http://schemas.microsoft.com/office/drawing/2016/5/10/chartex" xmlns:cx5="http://schemas.microsoft.com/office/drawing/2016/5/11/chartex" xmlns:cx6="http://schemas.microsoft.com/office/drawing/2016/5/12/chartex" xmlns:cx7="http://schemas.microsoft.com/office/drawing/2016/5/13/chartex" xmlns:cx8="http://schemas.microsoft.com/office/drawing/2016/5/14/chartex" xmlns:mc="http://schemas.openxmlformats.org/markup-compatibility/2006" xmlns:aink="http://schemas.microsoft.com/office/drawing/2016/ink" xmlns:am3d="http://schemas.microsoft.com/office/drawing/2017/model3d" xmlns:o="urn:schemas-microsoft-com:office:office" xmlns:r="http://schemas.openxmlformats.org/officeDocument/2006/relationships" xmlns:m="http://schemas.openxmlformats.org/officeDocument/2006/math" xmlns:v="urn:schemas-microsoft-com:vml" xmlns:wp14="http://schemas.microsoft.com/office/word/2010/wordprocessingDrawing" xmlns:wp="http://schemas.openxmlformats.org/drawingml/2006/wordprocessingDrawing" xmlns:w10="urn:schemas-microsoft-com:office:word" xmlns:w="http://schemas.openxmlformats.org/wordprocessingml/2006/main" xmlns:w14="http://schemas.microsoft.com/office/word/2010/wordml" xmlns:w15="http://schemas.microsoft.com/office/word/2012/wordml" xmlns:w16cex="http://schemas.microsoft.com/office/word/2018/wordml/cex" xmlns:w16cid="http://schemas.microsoft.com/office/word/2016/wordml/cid" xmlns:w16="http://schemas.microsoft.com/office/word/2018/wordml" xmlns:w16se="http://schemas.microsoft.com/office/word/2015/wordml/symex" xmlns:wpg="http://schemas.microsoft.com/office/word/2010/wordprocessingGroup" xmlns:wpi="http://schemas.microsoft.com/office/word/2010/wordprocessingInk" xmlns:wne="http://schemas.microsoft.com/office/word/2006/wordml" xmlns:wps="http://schemas.microsoft.com/office/word/2010/wordprocessingShape" mc:Ignorable="w14 w15 w16se w16cid w16 w16cex wp14">
-  <w15:commentEx w15:paraId="0E2C4C0F" w15:done="0"/>
-</w15:commentsEx>
-</file>
-
-<file path=word/commentsExtensible.xml><?xml version="1.0" encoding="utf-8"?>
-<w16cex:commentsExtensible xmlns:wpc="http://schemas.microsoft.com/office/word/2010/wordprocessingCanvas" xmlns:cx="http://schemas.microsoft.com/office/drawing/2014/chartex" xmlns:cx1="http://schemas.microsoft.com/office/drawing/2015/9/8/chartex" xmlns:cx2="http://schemas.microsoft.com/office/drawing/2015/10/21/chartex" xmlns:cx3="http://schemas.microsoft.com/office/drawing/2016/5/9/chartex" xmlns:cx4="http://schemas.microsoft.com/office/drawing/2016/5/10/chartex" xmlns:cx5="http://schemas.microsoft.com/office/drawing/2016/5/11/chartex" xmlns:cx6="http://schemas.microsoft.com/office/drawing/2016/5/12/chartex" xmlns:cx7="http://schemas.microsoft.com/office/drawing/2016/5/13/chartex" xmlns:cx8="http://schemas.microsoft.com/office/drawing/2016/5/14/chartex" xmlns:mc="http://schemas.openxmlformats.org/markup-compatibility/2006" xmlns:aink="http://schemas.microsoft.com/office/drawing/2016/ink" xmlns:am3d="http://schemas.microsoft.com/office/drawing/2017/model3d" xmlns:o="urn:schemas-microsoft-com:office:office" xmlns:r="http://schemas.openxmlformats.org/officeDocument/2006/relationships" xmlns:m="http://schemas.openxmlformats.org/officeDocument/2006/math" xmlns:v="urn:schemas-microsoft-com:vml" xmlns:wp14="http://schemas.microsoft.com/office/word/2010/wordprocessingDrawing" xmlns:wp="http://schemas.openxmlformats.org/drawingml/2006/wordprocessingDrawing" xmlns:w10="urn:schemas-microsoft-com:office:word" xmlns:w="http://schemas.openxmlformats.org/wordprocessingml/2006/main" xmlns:w14="http://schemas.microsoft.com/office/word/2010/wordml" xmlns:w15="http://schemas.microsoft.com/office/word/2012/wordml" xmlns:w16cex="http://schemas.microsoft.com/office/word/2018/wordml/cex" xmlns:w16cid="http://schemas.microsoft.com/office/word/2016/wordml/cid" xmlns:w16="http://schemas.microsoft.com/office/word/2018/wordml" xmlns:w16se="http://schemas.microsoft.com/office/word/2015/wordml/symex" xmlns:wpg="http://schemas.microsoft.com/office/word/2010/wordprocessingGroup" xmlns:wpi="http://schemas.microsoft.com/office/word/2010/wordprocessingInk" xmlns:wne="http://schemas.microsoft.com/office/word/2006/wordml" xmlns:wps="http://schemas.microsoft.com/office/word/2010/wordprocessingShape" mc:Ignorable="w14 w15 w16se w16cid w16 w16cex wp14">
-  <w16cex:commentExtensible w16cex:durableId="2398CF8E" w16cex:dateUtc="2020-12-31T21:30:00Z"/>
-</w16cex:commentsExtensible>
-</file>
-
-<file path=word/commentsIds.xml><?xml version="1.0" encoding="utf-8"?>
-<w16cid:commentsIds xmlns:wpc="http://schemas.microsoft.com/office/word/2010/wordprocessingCanvas" xmlns:cx="http://schemas.microsoft.com/office/drawing/2014/chartex" xmlns:cx1="http://schemas.microsoft.com/office/drawing/2015/9/8/chartex" xmlns:cx2="http://schemas.microsoft.com/office/drawing/2015/10/21/chartex" xmlns:cx3="http://schemas.microsoft.com/office/drawing/2016/5/9/chartex" xmlns:cx4="http://schemas.microsoft.com/office/drawing/2016/5/10/chartex" xmlns:cx5="http://schemas.microsoft.com/office/drawing/2016/5/11/chartex" xmlns:cx6="http://schemas.microsoft.com/office/drawing/2016/5/12/chartex" xmlns:cx7="http://schemas.microsoft.com/office/drawing/2016/5/13/chartex" xmlns:cx8="http://schemas.microsoft.com/office/drawing/2016/5/14/chartex" xmlns:mc="http://schemas.openxmlformats.org/markup-compatibility/2006" xmlns:aink="http://schemas.microsoft.com/office/drawing/2016/ink" xmlns:am3d="http://schemas.microsoft.com/office/drawing/2017/model3d" xmlns:o="urn:schemas-microsoft-com:office:office" xmlns:r="http://schemas.openxmlformats.org/officeDocument/2006/relationships" xmlns:m="http://schemas.openxmlformats.org/officeDocument/2006/math" xmlns:v="urn:schemas-microsoft-com:vml" xmlns:wp14="http://schemas.microsoft.com/office/word/2010/wordprocessingDrawing" xmlns:wp="http://schemas.openxmlformats.org/drawingml/2006/wordprocessingDrawing" xmlns:w10="urn:schemas-microsoft-com:office:word" xmlns:w="http://schemas.openxmlformats.org/wordprocessingml/2006/main" xmlns:w14="http://schemas.microsoft.com/office/word/2010/wordml" xmlns:w15="http://schemas.microsoft.com/office/word/2012/wordml" xmlns:w16cex="http://schemas.microsoft.com/office/word/2018/wordml/cex" xmlns:w16cid="http://schemas.microsoft.com/office/word/2016/wordml/cid" xmlns:w16="http://schemas.microsoft.com/office/word/2018/wordml" xmlns:w16se="http://schemas.microsoft.com/office/word/2015/wordml/symex" xmlns:wpg="http://schemas.microsoft.com/office/word/2010/wordprocessingGroup" xmlns:wpi="http://schemas.microsoft.com/office/word/2010/wordprocessingInk" xmlns:wne="http://schemas.microsoft.com/office/word/2006/wordml" xmlns:wps="http://schemas.microsoft.com/office/word/2010/wordprocessingShape" mc:Ignorable="w14 w15 w16se w16cid w16 w16cex wp14">
-  <w16cid:commentId w16cid:paraId="0E2C4C0F" w16cid:durableId="2398CF8E"/>
-</w16cid:commentsIds>
 </file>
 
 <file path=word/endnotes.xml><?xml version="1.0" encoding="utf-8"?>
@@ -942,7 +945,7 @@
       <w:rPr>
         <w:noProof/>
       </w:rPr>
-      <w:t>31. Dezember 2020</w:t>
+      <w:t>10. Januar 2021</w:t>
     </w:r>
     <w:r>
       <w:fldChar w:fldCharType="end"/>
@@ -4250,14 +4253,6 @@
     <w:abstractNumId w:val="27"/>
   </w:num>
 </w:numbering>
-</file>
-
-<file path=word/people.xml><?xml version="1.0" encoding="utf-8"?>
-<w15:people xmlns:wpc="http://schemas.microsoft.com/office/word/2010/wordprocessingCanvas" xmlns:cx="http://schemas.microsoft.com/office/drawing/2014/chartex" xmlns:cx1="http://schemas.microsoft.com/office/drawing/2015/9/8/chartex" xmlns:cx2="http://schemas.microsoft.com/office/drawing/2015/10/21/chartex" xmlns:cx3="http://schemas.microsoft.com/office/drawing/2016/5/9/chartex" xmlns:cx4="http://schemas.microsoft.com/office/drawing/2016/5/10/chartex" xmlns:cx5="http://schemas.microsoft.com/office/drawing/2016/5/11/chartex" xmlns:cx6="http://schemas.microsoft.com/office/drawing/2016/5/12/chartex" xmlns:cx7="http://schemas.microsoft.com/office/drawing/2016/5/13/chartex" xmlns:cx8="http://schemas.microsoft.com/office/drawing/2016/5/14/chartex" xmlns:mc="http://schemas.openxmlformats.org/markup-compatibility/2006" xmlns:aink="http://schemas.microsoft.com/office/drawing/2016/ink" xmlns:am3d="http://schemas.microsoft.com/office/drawing/2017/model3d" xmlns:o="urn:schemas-microsoft-com:office:office" xmlns:r="http://schemas.openxmlformats.org/officeDocument/2006/relationships" xmlns:m="http://schemas.openxmlformats.org/officeDocument/2006/math" xmlns:v="urn:schemas-microsoft-com:vml" xmlns:wp14="http://schemas.microsoft.com/office/word/2010/wordprocessingDrawing" xmlns:wp="http://schemas.openxmlformats.org/drawingml/2006/wordprocessingDrawing" xmlns:w10="urn:schemas-microsoft-com:office:word" xmlns:w="http://schemas.openxmlformats.org/wordprocessingml/2006/main" xmlns:w14="http://schemas.microsoft.com/office/word/2010/wordml" xmlns:w15="http://schemas.microsoft.com/office/word/2012/wordml" xmlns:w16cex="http://schemas.microsoft.com/office/word/2018/wordml/cex" xmlns:w16cid="http://schemas.microsoft.com/office/word/2016/wordml/cid" xmlns:w16="http://schemas.microsoft.com/office/word/2018/wordml" xmlns:w16se="http://schemas.microsoft.com/office/word/2015/wordml/symex" xmlns:wpg="http://schemas.microsoft.com/office/word/2010/wordprocessingGroup" xmlns:wpi="http://schemas.microsoft.com/office/word/2010/wordprocessingInk" xmlns:wne="http://schemas.microsoft.com/office/word/2006/wordml" xmlns:wps="http://schemas.microsoft.com/office/word/2010/wordprocessingShape" mc:Ignorable="w14 w15 w16se w16cid w16 w16cex wp14">
-  <w15:person w15:author="Chris Anders">
-    <w15:presenceInfo w15:providerId="Windows Live" w15:userId="754795cb1cf514c0"/>
-  </w15:person>
-</w15:people>
 </file>
 
 <file path=word/styles.xml><?xml version="1.0" encoding="utf-8"?>

</xml_diff>